<commit_message>
final updates from Brakebill, explanation of green text in tables added, pink changed to magenta
</commit_message>
<xml_diff>
--- a/release_notes_prms_5.2.1.docx
+++ b/release_notes_prms_5.2.1.docx
@@ -948,6 +948,18 @@
         <w:t>1</w:t>
       </w:r>
       <w:r>
+        <w:t xml:space="preserve">, while </w:t>
+      </w:r>
+      <w:r>
+        <w:rPr>
+          <w:color w:val="00B050"/>
+        </w:rPr>
+        <w:t>green</w:t>
+      </w:r>
+      <w:r>
+        <w:t xml:space="preserve"> text indicates deprecated parameters that are retained for downward compatibility with PRMS version 4</w:t>
+      </w:r>
+      <w:r>
         <w:t>.</w:t>
       </w:r>
       <w:r>
@@ -1189,6 +1201,7 @@
         <w:rPr>
           <w:rFonts w:ascii="Calibri" w:eastAsia="Calibri" w:hAnsi="Calibri" w:cs="Calibri"/>
         </w:rPr>
+        <w:lastRenderedPageBreak/>
         <w:t>Mastin, M.C., 2009, Watershed models for decision support for inflows to Potholes Reservoir, Washington: U.S.</w:t>
       </w:r>
       <w:r>
@@ -1259,7 +1272,6 @@
           <w:rFonts w:ascii="Calibri" w:eastAsia="Calibri" w:hAnsi="Calibri" w:cs="Calibri"/>
           <w:shd w:val="clear" w:color="auto" w:fill="FFFFFF"/>
         </w:rPr>
-        <w:lastRenderedPageBreak/>
         <w:t xml:space="preserve">Regan, R.S., Niswonger, R.G., Markstrom, S.L., and Barlow, P.M., 2015, Documentation of a restart option for the U.S. Geological Survey coupled groundwater and surface-water flow (GSFLOW) model: U.S. Geological Survey Techniques and Methods, book 6, chap. D3, 19 p., </w:t>
       </w:r>
       <w:hyperlink r:id="rId16" w:history="1">
@@ -17812,7 +17824,7 @@
           <w:rFonts w:ascii="Calibri" w:eastAsia="Calibri" w:hAnsi="Calibri" w:cs="Calibri"/>
           <w:shd w:val="clear" w:color="auto" w:fill="FF00FF"/>
         </w:rPr>
-        <w:t>pink</w:t>
+        <w:t>magenta</w:t>
       </w:r>
       <w:r>
         <w:rPr>
@@ -18253,13 +18265,19 @@
           <w:rFonts w:ascii="Calibri" w:eastAsia="Calibri" w:hAnsi="Calibri" w:cs="Calibri"/>
           <w:shd w:val="clear" w:color="auto" w:fill="FF00FF"/>
         </w:rPr>
-        <w:t>pink</w:t>
-      </w:r>
-      <w:r>
-        <w:rPr>
-          <w:rFonts w:ascii="Calibri" w:eastAsia="Calibri" w:hAnsi="Calibri" w:cs="Calibri"/>
-        </w:rPr>
-        <w:t xml:space="preserve"> text in Stream temperature simulation section of Table 1-5.</w:t>
+        <w:t>magenta</w:t>
+      </w:r>
+      <w:r>
+        <w:rPr>
+          <w:rFonts w:ascii="Calibri" w:eastAsia="Calibri" w:hAnsi="Calibri" w:cs="Calibri"/>
+        </w:rPr>
+        <w:t xml:space="preserve"> </w:t>
+      </w:r>
+      <w:r>
+        <w:rPr>
+          <w:rFonts w:ascii="Calibri" w:eastAsia="Calibri" w:hAnsi="Calibri" w:cs="Calibri"/>
+        </w:rPr>
+        <w:t>text in Stream temperature simulation section of Table 1-5.</w:t>
       </w:r>
     </w:p>
     <w:p>

</xml_diff>

<commit_message>
changed _5.2.0 to _5.2.1 as name of new tables pdf
</commit_message>
<xml_diff>
--- a/release_notes_prms_5.2.1.docx
+++ b/release_notes_prms_5.2.1.docx
@@ -4672,7 +4672,19 @@
         <w:rPr>
           <w:rFonts w:ascii="Courier New" w:eastAsia="Calibri" w:hAnsi="Courier New" w:cs="Courier New"/>
         </w:rPr>
-        <w:t>PRMS_tables_5.2.0.pdf</w:t>
+        <w:t>PRMS_tables_5.2.</w:t>
+      </w:r>
+      <w:r>
+        <w:rPr>
+          <w:rFonts w:ascii="Courier New" w:eastAsia="Calibri" w:hAnsi="Courier New" w:cs="Courier New"/>
+        </w:rPr>
+        <w:t>1</w:t>
+      </w:r>
+      <w:r>
+        <w:rPr>
+          <w:rFonts w:ascii="Courier New" w:eastAsia="Calibri" w:hAnsi="Courier New" w:cs="Courier New"/>
+        </w:rPr>
+        <w:t>.pdf</w:t>
       </w:r>
       <w:r>
         <w:rPr>

</xml_diff>